<commit_message>
Add Application 2 for Part B.
</commit_message>
<xml_diff>
--- a/Assignment3/PartB/Report.docx
+++ b/Assignment3/PartB/Report.docx
@@ -4,10 +4,145 @@
   <w:body>
     <w:p>
       <w:pPr>
-        <w:rPr>
-          <w:lang w:val="en-US"/>
-        </w:rPr>
-      </w:pPr>
+        <w:pStyle w:val="NormalWeb"/>
+        <w:spacing w:before="0" w:beforeAutospacing="0" w:after="0" w:afterAutospacing="0"/>
+      </w:pPr>
+      <w:r>
+        <w:rPr>
+          <w:color w:val="000000"/>
+          <w:sz w:val="20"/>
+          <w:szCs w:val="20"/>
+        </w:rPr>
+        <w:t xml:space="preserve">Group 23 </w:t>
+      </w:r>
+      <w:r>
+        <w:rPr>
+          <w:color w:val="000000"/>
+          <w:sz w:val="20"/>
+          <w:szCs w:val="20"/>
+        </w:rPr>
+        <w:t xml:space="preserve">[ </w:t>
+      </w:r>
+      <w:r>
+        <w:rPr>
+          <w:color w:val="000000"/>
+          <w:sz w:val="20"/>
+          <w:szCs w:val="20"/>
+        </w:rPr>
+        <w:t xml:space="preserve">Rohit Damkondwar </w:t>
+      </w:r>
+      <w:hyperlink r:id="rId6" w:history="1">
+        <w:r>
+          <w:rPr>
+            <w:rStyle w:val="Hyperlink"/>
+            <w:color w:val="1155CC"/>
+            <w:sz w:val="20"/>
+            <w:szCs w:val="20"/>
+          </w:rPr>
+          <w:t>damkondwar@wisc.edu</w:t>
+        </w:r>
+      </w:hyperlink>
+      <w:r>
+        <w:t xml:space="preserve"> , </w:t>
+      </w:r>
+      <w:r>
+        <w:rPr>
+          <w:color w:val="000000"/>
+          <w:sz w:val="20"/>
+          <w:szCs w:val="20"/>
+        </w:rPr>
+        <w:t xml:space="preserve">Tarun Bansal </w:t>
+      </w:r>
+      <w:hyperlink r:id="rId7" w:history="1">
+        <w:r>
+          <w:rPr>
+            <w:rStyle w:val="Hyperlink"/>
+            <w:color w:val="1155CC"/>
+            <w:sz w:val="20"/>
+            <w:szCs w:val="20"/>
+          </w:rPr>
+          <w:t>tbansal@wisc.edu</w:t>
+        </w:r>
+      </w:hyperlink>
+      <w:r>
+        <w:t xml:space="preserve"> , </w:t>
+      </w:r>
+      <w:r>
+        <w:rPr>
+          <w:color w:val="000000"/>
+          <w:sz w:val="20"/>
+          <w:szCs w:val="20"/>
+        </w:rPr>
+        <w:t xml:space="preserve">Pavan Kemparaju </w:t>
+      </w:r>
+      <w:hyperlink r:id="rId8" w:history="1">
+        <w:r>
+          <w:rPr>
+            <w:rStyle w:val="Hyperlink"/>
+            <w:color w:val="1155CC"/>
+            <w:sz w:val="20"/>
+            <w:szCs w:val="20"/>
+          </w:rPr>
+          <w:t>kemparaju@wisc.edu</w:t>
+        </w:r>
+      </w:hyperlink>
+      <w:r>
+        <w:t xml:space="preserve"> ]</w:t>
+      </w:r>
+    </w:p>
+    <w:p>
+      <w:pPr>
+        <w:pStyle w:val="NormalWeb"/>
+        <w:spacing w:before="0" w:beforeAutospacing="0" w:after="0" w:afterAutospacing="0"/>
+      </w:pPr>
+    </w:p>
+    <w:p>
+      <w:pPr>
+        <w:rPr>
+          <w:b/>
+          <w:sz w:val="28"/>
+          <w:szCs w:val="28"/>
+          <w:lang w:val="en-US"/>
+        </w:rPr>
+      </w:pPr>
+      <w:r>
+        <w:rPr>
+          <w:b/>
+          <w:sz w:val="28"/>
+          <w:szCs w:val="28"/>
+          <w:lang w:val="en-US"/>
+        </w:rPr>
+        <w:t>ASSIGNMENT 3 PART B</w:t>
+      </w:r>
+    </w:p>
+    <w:p>
+      <w:pPr>
+        <w:rPr>
+          <w:b/>
+          <w:sz w:val="28"/>
+          <w:szCs w:val="28"/>
+          <w:lang w:val="en-US"/>
+        </w:rPr>
+      </w:pPr>
+    </w:p>
+    <w:p>
+      <w:pPr>
+        <w:rPr>
+          <w:b/>
+          <w:sz w:val="28"/>
+          <w:szCs w:val="28"/>
+          <w:lang w:val="en-US"/>
+        </w:rPr>
+      </w:pPr>
+      <w:r>
+        <w:rPr>
+          <w:b/>
+          <w:sz w:val="28"/>
+          <w:szCs w:val="28"/>
+          <w:lang w:val="en-US"/>
+        </w:rPr>
+        <w:t>APPLICATION 1</w:t>
+      </w:r>
     </w:p>
     <w:p>
       <w:pPr>
@@ -1345,6 +1480,2757 @@
           <w:lang w:val="en-US"/>
         </w:rPr>
       </w:pPr>
+    </w:p>
+    <w:p>
+      <w:pPr>
+        <w:rPr>
+          <w:b/>
+          <w:sz w:val="28"/>
+          <w:szCs w:val="28"/>
+          <w:lang w:val="en-US"/>
+        </w:rPr>
+      </w:pPr>
+      <w:r>
+        <w:rPr>
+          <w:b/>
+          <w:sz w:val="28"/>
+          <w:szCs w:val="28"/>
+          <w:lang w:val="en-US"/>
+        </w:rPr>
+        <w:t>APPLICATION 2</w:t>
+      </w:r>
+    </w:p>
+    <w:p>
+      <w:pPr>
+        <w:rPr>
+          <w:b/>
+          <w:sz w:val="28"/>
+          <w:szCs w:val="28"/>
+          <w:lang w:val="en-US"/>
+        </w:rPr>
+      </w:pPr>
+    </w:p>
+    <w:p>
+      <w:pPr>
+        <w:rPr>
+          <w:lang w:val="en-US"/>
+        </w:rPr>
+      </w:pPr>
+      <w:r>
+        <w:rPr>
+          <w:lang w:val="en-US"/>
+        </w:rPr>
+        <w:t>Q 1 WORD COMPARE APP</w:t>
+      </w:r>
+    </w:p>
+    <w:p>
+      <w:pPr>
+        <w:rPr>
+          <w:lang w:val="en-US"/>
+        </w:rPr>
+      </w:pPr>
+    </w:p>
+    <w:p>
+      <w:pPr>
+        <w:rPr>
+          <w:lang w:val="en-US"/>
+        </w:rPr>
+      </w:pPr>
+      <w:r>
+        <w:rPr>
+          <w:lang w:val="en-US"/>
+        </w:rPr>
+        <w:t xml:space="preserve">Ans : </w:t>
+      </w:r>
+    </w:p>
+    <w:p>
+      <w:pPr>
+        <w:rPr>
+          <w:lang w:val="en-US"/>
+        </w:rPr>
+      </w:pPr>
+    </w:p>
+    <w:p>
+      <w:pPr>
+        <w:rPr>
+          <w:lang w:val="en-US"/>
+        </w:rPr>
+      </w:pPr>
+      <w:r>
+        <w:rPr>
+          <w:lang w:val="en-US"/>
+        </w:rPr>
+        <w:t>***Number of Edges where the number of words in the source vertex is strictly larger than the number of words in destination vertex :1577</w:t>
+      </w:r>
+    </w:p>
+    <w:p>
+      <w:pPr>
+        <w:rPr>
+          <w:lang w:val="en-US"/>
+        </w:rPr>
+      </w:pPr>
+    </w:p>
+    <w:p>
+      <w:pPr>
+        <w:rPr>
+          <w:lang w:val="en-US"/>
+        </w:rPr>
+      </w:pPr>
+      <w:r>
+        <w:rPr>
+          <w:lang w:val="en-US"/>
+        </w:rPr>
+        <w:t>Q 2 MOST POPULAR VERTEX APP</w:t>
+      </w:r>
+    </w:p>
+    <w:p>
+      <w:pPr>
+        <w:rPr>
+          <w:lang w:val="en-US"/>
+        </w:rPr>
+      </w:pPr>
+    </w:p>
+    <w:p>
+      <w:pPr>
+        <w:rPr>
+          <w:lang w:val="en-US"/>
+        </w:rPr>
+      </w:pPr>
+      <w:r>
+        <w:rPr>
+          <w:lang w:val="en-US"/>
+        </w:rPr>
+        <w:t>Ans :</w:t>
+      </w:r>
+    </w:p>
+    <w:p>
+      <w:pPr>
+        <w:rPr>
+          <w:lang w:val="en-US"/>
+        </w:rPr>
+      </w:pPr>
+    </w:p>
+    <w:p>
+      <w:pPr>
+        <w:rPr>
+          <w:lang w:val="en-US"/>
+        </w:rPr>
+      </w:pPr>
+      <w:r>
+        <w:rPr>
+          <w:lang w:val="en-US"/>
+        </w:rPr>
+        <w:t>***Popular Vertex Number : 65</w:t>
+      </w:r>
+    </w:p>
+    <w:p>
+      <w:pPr>
+        <w:rPr>
+          <w:lang w:val="en-US"/>
+        </w:rPr>
+      </w:pPr>
+    </w:p>
+    <w:p>
+      <w:pPr>
+        <w:rPr>
+          <w:lang w:val="en-US"/>
+        </w:rPr>
+      </w:pPr>
+      <w:r>
+        <w:rPr>
+          <w:lang w:val="en-US"/>
+        </w:rPr>
+        <w:lastRenderedPageBreak/>
+        <w:t>Q 3 AVERAGE WORD COUNT APP</w:t>
+      </w:r>
+    </w:p>
+    <w:p>
+      <w:pPr>
+        <w:rPr>
+          <w:lang w:val="en-US"/>
+        </w:rPr>
+      </w:pPr>
+    </w:p>
+    <w:p>
+      <w:pPr>
+        <w:rPr>
+          <w:lang w:val="en-US"/>
+        </w:rPr>
+      </w:pPr>
+      <w:r>
+        <w:rPr>
+          <w:lang w:val="en-US"/>
+        </w:rPr>
+        <w:t xml:space="preserve">Ans : </w:t>
+      </w:r>
+    </w:p>
+    <w:p>
+      <w:pPr>
+        <w:rPr>
+          <w:lang w:val="en-US"/>
+        </w:rPr>
+      </w:pPr>
+    </w:p>
+    <w:p>
+      <w:pPr>
+        <w:rPr>
+          <w:lang w:val="en-US"/>
+        </w:rPr>
+      </w:pPr>
+      <w:r>
+        <w:rPr>
+          <w:lang w:val="en-US"/>
+        </w:rPr>
+        <w:t>****Average Number of Words in Neighborhood of Vertex 100 is 5.2222223</w:t>
+      </w:r>
+    </w:p>
+    <w:p>
+      <w:pPr>
+        <w:rPr>
+          <w:lang w:val="en-US"/>
+        </w:rPr>
+      </w:pPr>
+      <w:r>
+        <w:rPr>
+          <w:lang w:val="en-US"/>
+        </w:rPr>
+        <w:t>****Average Number of Words in Neighborhood of Vertex 160 is 5.4</w:t>
+      </w:r>
+    </w:p>
+    <w:p>
+      <w:pPr>
+        <w:rPr>
+          <w:lang w:val="en-US"/>
+        </w:rPr>
+      </w:pPr>
+      <w:r>
+        <w:rPr>
+          <w:lang w:val="en-US"/>
+        </w:rPr>
+        <w:t>****Average Number of Words in Neighborhood of Vertex 120 is 7.3703704</w:t>
+      </w:r>
+    </w:p>
+    <w:p>
+      <w:pPr>
+        <w:rPr>
+          <w:lang w:val="en-US"/>
+        </w:rPr>
+      </w:pPr>
+      <w:r>
+        <w:rPr>
+          <w:lang w:val="en-US"/>
+        </w:rPr>
+        <w:t>****Average Number of Words in Neighborhood of Vertex 150 is 8.111111</w:t>
+      </w:r>
+    </w:p>
+    <w:p>
+      <w:pPr>
+        <w:rPr>
+          <w:lang w:val="en-US"/>
+        </w:rPr>
+      </w:pPr>
+      <w:r>
+        <w:rPr>
+          <w:lang w:val="en-US"/>
+        </w:rPr>
+        <w:t>****Average Number of Words in Neighborhood of Vertex 180 is 7.2916665</w:t>
+      </w:r>
+    </w:p>
+    <w:p>
+      <w:pPr>
+        <w:rPr>
+          <w:lang w:val="en-US"/>
+        </w:rPr>
+      </w:pPr>
+      <w:r>
+        <w:rPr>
+          <w:lang w:val="en-US"/>
+        </w:rPr>
+        <w:t>****Average Number of Words in Neighborhood of Vertex 130 is 6.3958335</w:t>
+      </w:r>
+    </w:p>
+    <w:p>
+      <w:pPr>
+        <w:rPr>
+          <w:lang w:val="en-US"/>
+        </w:rPr>
+      </w:pPr>
+      <w:r>
+        <w:rPr>
+          <w:lang w:val="en-US"/>
+        </w:rPr>
+        <w:t>****Average Number of Words in Neighborhood of Vertex 80 is 6.3958335</w:t>
+      </w:r>
+    </w:p>
+    <w:p>
+      <w:pPr>
+        <w:rPr>
+          <w:lang w:val="en-US"/>
+        </w:rPr>
+      </w:pPr>
+      <w:r>
+        <w:rPr>
+          <w:lang w:val="en-US"/>
+        </w:rPr>
+        <w:t>****Average Number of Words in Neighborhood of Vertex 220 is 9.0</w:t>
+      </w:r>
+    </w:p>
+    <w:p>
+      <w:pPr>
+        <w:rPr>
+          <w:lang w:val="en-US"/>
+        </w:rPr>
+      </w:pPr>
+      <w:r>
+        <w:rPr>
+          <w:lang w:val="en-US"/>
+        </w:rPr>
+        <w:t>****Average Number of Words in Neighborhood of Vertex 0 is 6.1458335</w:t>
+      </w:r>
+    </w:p>
+    <w:p>
+      <w:pPr>
+        <w:rPr>
+          <w:lang w:val="en-US"/>
+        </w:rPr>
+      </w:pPr>
+      <w:r>
+        <w:rPr>
+          <w:lang w:val="en-US"/>
+        </w:rPr>
+        <w:t>****Average Number of Words in Neighborhood of Vertex 110 is 4.0</w:t>
+      </w:r>
+    </w:p>
+    <w:p>
+      <w:pPr>
+        <w:rPr>
+          <w:lang w:val="en-US"/>
+        </w:rPr>
+      </w:pPr>
+      <w:r>
+        <w:rPr>
+          <w:lang w:val="en-US"/>
+        </w:rPr>
+        <w:t>****Average Number of Words in Neighborhood of Vertex 210 is 8.0</w:t>
+      </w:r>
+    </w:p>
+    <w:p>
+      <w:pPr>
+        <w:rPr>
+          <w:lang w:val="en-US"/>
+        </w:rPr>
+      </w:pPr>
+      <w:r>
+        <w:rPr>
+          <w:lang w:val="en-US"/>
+        </w:rPr>
+        <w:t>****Average Number of Words in Neighborhood of Vertex 140 is 5.0</w:t>
+      </w:r>
+    </w:p>
+    <w:p>
+      <w:pPr>
+        <w:rPr>
+          <w:lang w:val="en-US"/>
+        </w:rPr>
+      </w:pPr>
+      <w:r>
+        <w:rPr>
+          <w:lang w:val="en-US"/>
+        </w:rPr>
+        <w:t>****Average Number of Words in Neighborhood of Vertex 40 is 4.0</w:t>
+      </w:r>
+    </w:p>
+    <w:p>
+      <w:pPr>
+        <w:rPr>
+          <w:lang w:val="en-US"/>
+        </w:rPr>
+      </w:pPr>
+      <w:r>
+        <w:rPr>
+          <w:lang w:val="en-US"/>
+        </w:rPr>
+        <w:t>****Average Number of Words in Neighborhood of Vertex 90 is 6.785714</w:t>
+      </w:r>
+    </w:p>
+    <w:p>
+      <w:pPr>
+        <w:rPr>
+          <w:lang w:val="en-US"/>
+        </w:rPr>
+      </w:pPr>
+      <w:r>
+        <w:rPr>
+          <w:lang w:val="en-US"/>
+        </w:rPr>
+        <w:t>****Average Number of Words in Neighborhood of Vertex 190 is 7.0333333</w:t>
+      </w:r>
+    </w:p>
+    <w:p>
+      <w:pPr>
+        <w:rPr>
+          <w:lang w:val="en-US"/>
+        </w:rPr>
+      </w:pPr>
+      <w:r>
+        <w:rPr>
+          <w:lang w:val="en-US"/>
+        </w:rPr>
+        <w:t>****Average Number of Words in Neighborhood of Vertex 20 is 5.826087</w:t>
+      </w:r>
+    </w:p>
+    <w:p>
+      <w:pPr>
+        <w:rPr>
+          <w:lang w:val="en-US"/>
+        </w:rPr>
+      </w:pPr>
+      <w:r>
+        <w:rPr>
+          <w:lang w:val="en-US"/>
+        </w:rPr>
+        <w:t>****Average Number of Words in Neighborhood of Vertex 60 is 6.2222223</w:t>
+      </w:r>
+    </w:p>
+    <w:p>
+      <w:pPr>
+        <w:rPr>
+          <w:lang w:val="en-US"/>
+        </w:rPr>
+      </w:pPr>
+      <w:r>
+        <w:rPr>
+          <w:lang w:val="en-US"/>
+        </w:rPr>
+        <w:t>****Average Number of Words in Neighborhood of Vertex 10 is 6.8965516</w:t>
+      </w:r>
+    </w:p>
+    <w:p>
+      <w:pPr>
+        <w:rPr>
+          <w:lang w:val="en-US"/>
+        </w:rPr>
+      </w:pPr>
+      <w:r>
+        <w:rPr>
+          <w:lang w:val="en-US"/>
+        </w:rPr>
+        <w:t>****Average Number of Words in Neighborhood of Vertex 41 is 6.152174</w:t>
+      </w:r>
+    </w:p>
+    <w:p>
+      <w:pPr>
+        <w:rPr>
+          <w:lang w:val="en-US"/>
+        </w:rPr>
+      </w:pPr>
+      <w:r>
+        <w:rPr>
+          <w:lang w:val="en-US"/>
+        </w:rPr>
+        <w:t>****Average Number of Words in Neighborhood of Vertex 61 is 7.25</w:t>
+      </w:r>
+    </w:p>
+    <w:p>
+      <w:pPr>
+        <w:rPr>
+          <w:lang w:val="en-US"/>
+        </w:rPr>
+      </w:pPr>
+      <w:r>
+        <w:rPr>
+          <w:lang w:val="en-US"/>
+        </w:rPr>
+        <w:t>****Average Number of Words in Neighborhood of Vertex 101 is 7.71875</w:t>
+      </w:r>
+    </w:p>
+    <w:p>
+      <w:pPr>
+        <w:rPr>
+          <w:lang w:val="en-US"/>
+        </w:rPr>
+      </w:pPr>
+      <w:r>
+        <w:rPr>
+          <w:lang w:val="en-US"/>
+        </w:rPr>
+        <w:t>****Average Number of Words in Neighborhood of Vertex 81 is 6.321429</w:t>
+      </w:r>
+    </w:p>
+    <w:p>
+      <w:pPr>
+        <w:rPr>
+          <w:lang w:val="en-US"/>
+        </w:rPr>
+      </w:pPr>
+      <w:r>
+        <w:rPr>
+          <w:lang w:val="en-US"/>
+        </w:rPr>
+        <w:t>****Average Number of Words in Neighborhood of Vertex 21 is 5.826087</w:t>
+      </w:r>
+    </w:p>
+    <w:p>
+      <w:pPr>
+        <w:rPr>
+          <w:lang w:val="en-US"/>
+        </w:rPr>
+      </w:pPr>
+      <w:r>
+        <w:rPr>
+          <w:lang w:val="en-US"/>
+        </w:rPr>
+        <w:t>****Average Number of Words in Neighborhood of Vertex 151 is 5.8636365</w:t>
+      </w:r>
+    </w:p>
+    <w:p>
+      <w:pPr>
+        <w:rPr>
+          <w:lang w:val="en-US"/>
+        </w:rPr>
+      </w:pPr>
+      <w:r>
+        <w:rPr>
+          <w:lang w:val="en-US"/>
+        </w:rPr>
+        <w:t>****Average Number of Words in Neighborhood of Vertex 71 is 8.333333</w:t>
+      </w:r>
+    </w:p>
+    <w:p>
+      <w:pPr>
+        <w:rPr>
+          <w:lang w:val="en-US"/>
+        </w:rPr>
+      </w:pPr>
+      <w:r>
+        <w:rPr>
+          <w:lang w:val="en-US"/>
+        </w:rPr>
+        <w:t>****Average Number of Words in Neighborhood of Vertex 131 is 7.6285715</w:t>
+      </w:r>
+    </w:p>
+    <w:p>
+      <w:pPr>
+        <w:rPr>
+          <w:lang w:val="en-US"/>
+        </w:rPr>
+      </w:pPr>
+      <w:r>
+        <w:rPr>
+          <w:lang w:val="en-US"/>
+        </w:rPr>
+        <w:t>****Average Number of Words in Neighborhood of Vertex 11 is 9.0</w:t>
+      </w:r>
+    </w:p>
+    <w:p>
+      <w:pPr>
+        <w:rPr>
+          <w:lang w:val="en-US"/>
+        </w:rPr>
+      </w:pPr>
+      <w:r>
+        <w:rPr>
+          <w:lang w:val="en-US"/>
+        </w:rPr>
+        <w:t>****Average Number of Words in Neighborhood of Vertex 191 is 5.2727275</w:t>
+      </w:r>
+    </w:p>
+    <w:p>
+      <w:pPr>
+        <w:rPr>
+          <w:lang w:val="en-US"/>
+        </w:rPr>
+      </w:pPr>
+      <w:r>
+        <w:rPr>
+          <w:lang w:val="en-US"/>
+        </w:rPr>
+        <w:t>****Average Number of Words in Neighborhood of Vertex 161 is 6.85</w:t>
+      </w:r>
+    </w:p>
+    <w:p>
+      <w:pPr>
+        <w:rPr>
+          <w:lang w:val="en-US"/>
+        </w:rPr>
+      </w:pPr>
+      <w:r>
+        <w:rPr>
+          <w:lang w:val="en-US"/>
+        </w:rPr>
+        <w:t>****Average Number of Words in Neighborhood of Vertex 111 is 6.047619</w:t>
+      </w:r>
+    </w:p>
+    <w:p>
+      <w:pPr>
+        <w:rPr>
+          <w:lang w:val="en-US"/>
+        </w:rPr>
+      </w:pPr>
+      <w:r>
+        <w:rPr>
+          <w:lang w:val="en-US"/>
+        </w:rPr>
+        <w:t>****Average Number of Words in Neighborhood of Vertex 51 is 7.5789475</w:t>
+      </w:r>
+    </w:p>
+    <w:p>
+      <w:pPr>
+        <w:rPr>
+          <w:lang w:val="en-US"/>
+        </w:rPr>
+      </w:pPr>
+      <w:r>
+        <w:rPr>
+          <w:lang w:val="en-US"/>
+        </w:rPr>
+        <w:t>****Average Number of Words in Neighborhood of Vertex 181 is 6.3541665</w:t>
+      </w:r>
+    </w:p>
+    <w:p>
+      <w:pPr>
+        <w:rPr>
+          <w:lang w:val="en-US"/>
+        </w:rPr>
+      </w:pPr>
+      <w:r>
+        <w:rPr>
+          <w:lang w:val="en-US"/>
+        </w:rPr>
+        <w:t>****Average Number of Words in Neighborhood of Vertex 201 is 8.0</w:t>
+      </w:r>
+    </w:p>
+    <w:p>
+      <w:pPr>
+        <w:rPr>
+          <w:lang w:val="en-US"/>
+        </w:rPr>
+      </w:pPr>
+      <w:r>
+        <w:rPr>
+          <w:lang w:val="en-US"/>
+        </w:rPr>
+        <w:t>****Average Number of Words in Neighborhood of Vertex 1 is 6.8636365</w:t>
+      </w:r>
+    </w:p>
+    <w:p>
+      <w:pPr>
+        <w:rPr>
+          <w:lang w:val="en-US"/>
+        </w:rPr>
+      </w:pPr>
+      <w:r>
+        <w:rPr>
+          <w:lang w:val="en-US"/>
+        </w:rPr>
+        <w:t>****Average Number of Words in Neighborhood of Vertex 141 is 8.0</w:t>
+      </w:r>
+    </w:p>
+    <w:p>
+      <w:pPr>
+        <w:rPr>
+          <w:lang w:val="en-US"/>
+        </w:rPr>
+      </w:pPr>
+      <w:r>
+        <w:rPr>
+          <w:lang w:val="en-US"/>
+        </w:rPr>
+        <w:t>****Average Number of Words in Neighborhood of Vertex 221 is 9.4</w:t>
+      </w:r>
+    </w:p>
+    <w:p>
+      <w:pPr>
+        <w:rPr>
+          <w:lang w:val="en-US"/>
+        </w:rPr>
+      </w:pPr>
+      <w:r>
+        <w:rPr>
+          <w:lang w:val="en-US"/>
+        </w:rPr>
+        <w:t>****Average Number of Words in Neighborhood of Vertex 91 is 6.5</w:t>
+      </w:r>
+    </w:p>
+    <w:p>
+      <w:pPr>
+        <w:rPr>
+          <w:lang w:val="en-US"/>
+        </w:rPr>
+      </w:pPr>
+      <w:r>
+        <w:rPr>
+          <w:lang w:val="en-US"/>
+        </w:rPr>
+        <w:t>****Average Number of Words in Neighborhood of Vertex 211 is 5.3333335</w:t>
+      </w:r>
+    </w:p>
+    <w:p>
+      <w:pPr>
+        <w:rPr>
+          <w:lang w:val="en-US"/>
+        </w:rPr>
+      </w:pPr>
+      <w:r>
+        <w:rPr>
+          <w:lang w:val="en-US"/>
+        </w:rPr>
+        <w:t>****Average Number of Words in Neighborhood of Vertex 31 is 5.818182</w:t>
+      </w:r>
+    </w:p>
+    <w:p>
+      <w:pPr>
+        <w:rPr>
+          <w:lang w:val="en-US"/>
+        </w:rPr>
+      </w:pPr>
+      <w:r>
+        <w:rPr>
+          <w:lang w:val="en-US"/>
+        </w:rPr>
+        <w:t>****Average Number of Words in Neighborhood of Vertex 192 is 7.8125</w:t>
+      </w:r>
+    </w:p>
+    <w:p>
+      <w:pPr>
+        <w:rPr>
+          <w:lang w:val="en-US"/>
+        </w:rPr>
+      </w:pPr>
+      <w:r>
+        <w:rPr>
+          <w:lang w:val="en-US"/>
+        </w:rPr>
+        <w:t>****Average Number of Words in Neighborhood of Vertex 122 is 6.3333335</w:t>
+      </w:r>
+    </w:p>
+    <w:p>
+      <w:pPr>
+        <w:rPr>
+          <w:lang w:val="en-US"/>
+        </w:rPr>
+      </w:pPr>
+      <w:r>
+        <w:rPr>
+          <w:lang w:val="en-US"/>
+        </w:rPr>
+        <w:t>****Average Number of Words in Neighborhood of Vertex 52 is 7.7</w:t>
+      </w:r>
+    </w:p>
+    <w:p>
+      <w:pPr>
+        <w:rPr>
+          <w:lang w:val="en-US"/>
+        </w:rPr>
+      </w:pPr>
+      <w:r>
+        <w:rPr>
+          <w:lang w:val="en-US"/>
+        </w:rPr>
+        <w:t>****Average Number of Words in Neighborhood of Vertex 112 is 5.0</w:t>
+      </w:r>
+    </w:p>
+    <w:p>
+      <w:pPr>
+        <w:rPr>
+          <w:lang w:val="en-US"/>
+        </w:rPr>
+      </w:pPr>
+      <w:r>
+        <w:rPr>
+          <w:lang w:val="en-US"/>
+        </w:rPr>
+        <w:t>****Average Number of Words in Neighborhood of Vertex 22 is 7.92</w:t>
+      </w:r>
+    </w:p>
+    <w:p>
+      <w:pPr>
+        <w:rPr>
+          <w:lang w:val="en-US"/>
+        </w:rPr>
+      </w:pPr>
+      <w:r>
+        <w:rPr>
+          <w:lang w:val="en-US"/>
+        </w:rPr>
+        <w:t>****Average Number of Words in Neighborhood of Vertex 182 is 6.5</w:t>
+      </w:r>
+    </w:p>
+    <w:p>
+      <w:pPr>
+        <w:rPr>
+          <w:lang w:val="en-US"/>
+        </w:rPr>
+      </w:pPr>
+      <w:r>
+        <w:rPr>
+          <w:lang w:val="en-US"/>
+        </w:rPr>
+        <w:t>****Average Number of Words in Neighborhood of Vertex 222 is 6.152174</w:t>
+      </w:r>
+    </w:p>
+    <w:p>
+      <w:pPr>
+        <w:rPr>
+          <w:lang w:val="en-US"/>
+        </w:rPr>
+      </w:pPr>
+      <w:r>
+        <w:rPr>
+          <w:lang w:val="en-US"/>
+        </w:rPr>
+        <w:t>****Average Number of Words in Neighborhood of Vertex 142 is 5.964286</w:t>
+      </w:r>
+    </w:p>
+    <w:p>
+      <w:pPr>
+        <w:rPr>
+          <w:lang w:val="en-US"/>
+        </w:rPr>
+      </w:pPr>
+      <w:r>
+        <w:rPr>
+          <w:lang w:val="en-US"/>
+        </w:rPr>
+        <w:t>****Average Number of Words in Neighborhood of Vertex 152 is 8.08</w:t>
+      </w:r>
+    </w:p>
+    <w:p>
+      <w:pPr>
+        <w:rPr>
+          <w:lang w:val="en-US"/>
+        </w:rPr>
+      </w:pPr>
+      <w:r>
+        <w:rPr>
+          <w:lang w:val="en-US"/>
+        </w:rPr>
+        <w:t>****Average Number of Words in Neighborhood of Vertex 172 is 6.5</w:t>
+      </w:r>
+    </w:p>
+    <w:p>
+      <w:pPr>
+        <w:rPr>
+          <w:lang w:val="en-US"/>
+        </w:rPr>
+      </w:pPr>
+      <w:r>
+        <w:rPr>
+          <w:lang w:val="en-US"/>
+        </w:rPr>
+        <w:t>****Average Number of Words in Neighborhood of Vertex 42 is 5.5</w:t>
+      </w:r>
+    </w:p>
+    <w:p>
+      <w:pPr>
+        <w:rPr>
+          <w:lang w:val="en-US"/>
+        </w:rPr>
+      </w:pPr>
+      <w:r>
+        <w:rPr>
+          <w:lang w:val="en-US"/>
+        </w:rPr>
+        <w:t>****Average Number of Words in Neighborhood of Vertex 102 is 6.1</w:t>
+      </w:r>
+    </w:p>
+    <w:p>
+      <w:pPr>
+        <w:rPr>
+          <w:lang w:val="en-US"/>
+        </w:rPr>
+      </w:pPr>
+      <w:r>
+        <w:rPr>
+          <w:lang w:val="en-US"/>
+        </w:rPr>
+        <w:t>****Average Number of Words in Neighborhood of Vertex 202 is 6.0</w:t>
+      </w:r>
+    </w:p>
+    <w:p>
+      <w:pPr>
+        <w:rPr>
+          <w:lang w:val="en-US"/>
+        </w:rPr>
+      </w:pPr>
+      <w:r>
+        <w:rPr>
+          <w:lang w:val="en-US"/>
+        </w:rPr>
+        <w:t>****Average Number of Words in Neighborhood of Vertex 212 is 5.5</w:t>
+      </w:r>
+    </w:p>
+    <w:p>
+      <w:pPr>
+        <w:rPr>
+          <w:lang w:val="en-US"/>
+        </w:rPr>
+      </w:pPr>
+      <w:r>
+        <w:rPr>
+          <w:lang w:val="en-US"/>
+        </w:rPr>
+        <w:t>****Average Number of Words in Neighborhood of Vertex 132 is 6.6</w:t>
+      </w:r>
+    </w:p>
+    <w:p>
+      <w:pPr>
+        <w:rPr>
+          <w:lang w:val="en-US"/>
+        </w:rPr>
+      </w:pPr>
+      <w:r>
+        <w:rPr>
+          <w:lang w:val="en-US"/>
+        </w:rPr>
+        <w:t>****Average Number of Words in Neighborhood of Vertex 72 is 5.4545455</w:t>
+      </w:r>
+    </w:p>
+    <w:p>
+      <w:pPr>
+        <w:rPr>
+          <w:lang w:val="en-US"/>
+        </w:rPr>
+      </w:pPr>
+      <w:r>
+        <w:rPr>
+          <w:lang w:val="en-US"/>
+        </w:rPr>
+        <w:t>****Average Number of Words in Neighborhood of Vertex 12 is 7.6086955</w:t>
+      </w:r>
+    </w:p>
+    <w:p>
+      <w:pPr>
+        <w:rPr>
+          <w:lang w:val="en-US"/>
+        </w:rPr>
+      </w:pPr>
+      <w:r>
+        <w:rPr>
+          <w:lang w:val="en-US"/>
+        </w:rPr>
+        <w:t>****Average Number of Words in Neighborhood of Vertex 162 is 6.34375</w:t>
+      </w:r>
+    </w:p>
+    <w:p>
+      <w:pPr>
+        <w:rPr>
+          <w:lang w:val="en-US"/>
+        </w:rPr>
+      </w:pPr>
+      <w:r>
+        <w:rPr>
+          <w:lang w:val="en-US"/>
+        </w:rPr>
+        <w:t>****Average Number of Words in Neighborhood of Vertex 2 is 9.5</w:t>
+      </w:r>
+    </w:p>
+    <w:p>
+      <w:pPr>
+        <w:rPr>
+          <w:lang w:val="en-US"/>
+        </w:rPr>
+      </w:pPr>
+      <w:r>
+        <w:rPr>
+          <w:lang w:val="en-US"/>
+        </w:rPr>
+        <w:t>****Average Number of Words in Neighborhood of Vertex 13 is 6.6896553</w:t>
+      </w:r>
+    </w:p>
+    <w:p>
+      <w:pPr>
+        <w:rPr>
+          <w:lang w:val="en-US"/>
+        </w:rPr>
+      </w:pPr>
+      <w:r>
+        <w:rPr>
+          <w:lang w:val="en-US"/>
+        </w:rPr>
+        <w:t>****Average Number of Words in Neighborhood of Vertex 153 is 5.7391305</w:t>
+      </w:r>
+    </w:p>
+    <w:p>
+      <w:pPr>
+        <w:rPr>
+          <w:lang w:val="en-US"/>
+        </w:rPr>
+      </w:pPr>
+      <w:r>
+        <w:rPr>
+          <w:lang w:val="en-US"/>
+        </w:rPr>
+        <w:t>****Average Number of Words in Neighborhood of Vertex 193 is 5.7272725</w:t>
+      </w:r>
+    </w:p>
+    <w:p>
+      <w:pPr>
+        <w:rPr>
+          <w:lang w:val="en-US"/>
+        </w:rPr>
+      </w:pPr>
+      <w:r>
+        <w:rPr>
+          <w:lang w:val="en-US"/>
+        </w:rPr>
+        <w:t>****Average Number of Words in Neighborhood of Vertex 53 is 6.0</w:t>
+      </w:r>
+    </w:p>
+    <w:p>
+      <w:pPr>
+        <w:rPr>
+          <w:lang w:val="en-US"/>
+        </w:rPr>
+      </w:pPr>
+      <w:r>
+        <w:rPr>
+          <w:lang w:val="en-US"/>
+        </w:rPr>
+        <w:t>****Average Number of Words in Neighborhood of Vertex 213 is 8.111111</w:t>
+      </w:r>
+    </w:p>
+    <w:p>
+      <w:pPr>
+        <w:rPr>
+          <w:lang w:val="en-US"/>
+        </w:rPr>
+      </w:pPr>
+      <w:r>
+        <w:rPr>
+          <w:lang w:val="en-US"/>
+        </w:rPr>
+        <w:t>****Average Number of Words in Neighborhood of Vertex 93 is 6.0</w:t>
+      </w:r>
+    </w:p>
+    <w:p>
+      <w:pPr>
+        <w:rPr>
+          <w:lang w:val="en-US"/>
+        </w:rPr>
+      </w:pPr>
+      <w:r>
+        <w:rPr>
+          <w:lang w:val="en-US"/>
+        </w:rPr>
+        <w:t>****Average Number of Words in Neighborhood of Vertex 33 is 6.0</w:t>
+      </w:r>
+    </w:p>
+    <w:p>
+      <w:pPr>
+        <w:rPr>
+          <w:lang w:val="en-US"/>
+        </w:rPr>
+      </w:pPr>
+      <w:r>
+        <w:rPr>
+          <w:lang w:val="en-US"/>
+        </w:rPr>
+        <w:t>****Average Number of Words in Neighborhood of Vertex 133 is 9.0</w:t>
+      </w:r>
+    </w:p>
+    <w:p>
+      <w:pPr>
+        <w:rPr>
+          <w:lang w:val="en-US"/>
+        </w:rPr>
+      </w:pPr>
+      <w:r>
+        <w:rPr>
+          <w:lang w:val="en-US"/>
+        </w:rPr>
+        <w:t>****Average Number of Words in Neighborhood of Vertex 113 is 5.869565</w:t>
+      </w:r>
+    </w:p>
+    <w:p>
+      <w:pPr>
+        <w:rPr>
+          <w:lang w:val="en-US"/>
+        </w:rPr>
+      </w:pPr>
+      <w:r>
+        <w:rPr>
+          <w:lang w:val="en-US"/>
+        </w:rPr>
+        <w:t>****Average Number of Words in Neighborhood of Vertex 23 is 6.1</w:t>
+      </w:r>
+    </w:p>
+    <w:p>
+      <w:pPr>
+        <w:rPr>
+          <w:lang w:val="en-US"/>
+        </w:rPr>
+      </w:pPr>
+      <w:r>
+        <w:rPr>
+          <w:lang w:val="en-US"/>
+        </w:rPr>
+        <w:t>****Average Number of Words in Neighborhood of Vertex 63 is 2.0</w:t>
+      </w:r>
+    </w:p>
+    <w:p>
+      <w:pPr>
+        <w:rPr>
+          <w:lang w:val="en-US"/>
+        </w:rPr>
+      </w:pPr>
+      <w:r>
+        <w:rPr>
+          <w:lang w:val="en-US"/>
+        </w:rPr>
+        <w:t>****Average Number of Words in Neighborhood of Vertex 83 is 4.5</w:t>
+      </w:r>
+    </w:p>
+    <w:p>
+      <w:pPr>
+        <w:rPr>
+          <w:lang w:val="en-US"/>
+        </w:rPr>
+      </w:pPr>
+      <w:r>
+        <w:rPr>
+          <w:lang w:val="en-US"/>
+        </w:rPr>
+        <w:t>****Average Number of Words in Neighborhood of Vertex 143 is 7.1904764</w:t>
+      </w:r>
+    </w:p>
+    <w:p>
+      <w:pPr>
+        <w:rPr>
+          <w:lang w:val="en-US"/>
+        </w:rPr>
+      </w:pPr>
+      <w:r>
+        <w:rPr>
+          <w:lang w:val="en-US"/>
+        </w:rPr>
+        <w:t>****Average Number of Words in Neighborhood of Vertex 173 is 7.0555553</w:t>
+      </w:r>
+    </w:p>
+    <w:p>
+      <w:pPr>
+        <w:rPr>
+          <w:lang w:val="en-US"/>
+        </w:rPr>
+      </w:pPr>
+      <w:r>
+        <w:rPr>
+          <w:lang w:val="en-US"/>
+        </w:rPr>
+        <w:t>****Average Number of Words in Neighborhood of Vertex 163 is 5.3333335</w:t>
+      </w:r>
+    </w:p>
+    <w:p>
+      <w:pPr>
+        <w:rPr>
+          <w:lang w:val="en-US"/>
+        </w:rPr>
+      </w:pPr>
+      <w:r>
+        <w:rPr>
+          <w:lang w:val="en-US"/>
+        </w:rPr>
+        <w:t>****Average Number of Words in Neighborhood of Vertex 3 is 5.409091</w:t>
+      </w:r>
+    </w:p>
+    <w:p>
+      <w:pPr>
+        <w:rPr>
+          <w:lang w:val="en-US"/>
+        </w:rPr>
+      </w:pPr>
+      <w:r>
+        <w:rPr>
+          <w:lang w:val="en-US"/>
+        </w:rPr>
+        <w:t>****Average Number of Words in Neighborhood of Vertex 183 is 3.0</w:t>
+      </w:r>
+    </w:p>
+    <w:p>
+      <w:pPr>
+        <w:rPr>
+          <w:lang w:val="en-US"/>
+        </w:rPr>
+      </w:pPr>
+      <w:r>
+        <w:rPr>
+          <w:lang w:val="en-US"/>
+        </w:rPr>
+        <w:t>****Average Number of Words in Neighborhood of Vertex 223 is 6.4117646</w:t>
+      </w:r>
+    </w:p>
+    <w:p>
+      <w:pPr>
+        <w:rPr>
+          <w:lang w:val="en-US"/>
+        </w:rPr>
+      </w:pPr>
+      <w:r>
+        <w:rPr>
+          <w:lang w:val="en-US"/>
+        </w:rPr>
+        <w:t>****Average Number of Words in Neighborhood of Vertex 123 is 7.259259</w:t>
+      </w:r>
+    </w:p>
+    <w:p>
+      <w:pPr>
+        <w:rPr>
+          <w:lang w:val="en-US"/>
+        </w:rPr>
+      </w:pPr>
+      <w:r>
+        <w:rPr>
+          <w:lang w:val="en-US"/>
+        </w:rPr>
+        <w:t>****Average Number of Words in Neighborhood of Vertex 203 is 7.0</w:t>
+      </w:r>
+    </w:p>
+    <w:p>
+      <w:pPr>
+        <w:rPr>
+          <w:lang w:val="en-US"/>
+        </w:rPr>
+      </w:pPr>
+      <w:r>
+        <w:rPr>
+          <w:lang w:val="en-US"/>
+        </w:rPr>
+        <w:t>****Average Number of Words in Neighborhood of Vertex 84 is 6.3958335</w:t>
+      </w:r>
+    </w:p>
+    <w:p>
+      <w:pPr>
+        <w:rPr>
+          <w:lang w:val="en-US"/>
+        </w:rPr>
+      </w:pPr>
+      <w:r>
+        <w:rPr>
+          <w:lang w:val="en-US"/>
+        </w:rPr>
+        <w:t>****Average Number of Words in Neighborhood of Vertex 224 is 6.047619</w:t>
+      </w:r>
+    </w:p>
+    <w:p>
+      <w:pPr>
+        <w:rPr>
+          <w:lang w:val="en-US"/>
+        </w:rPr>
+      </w:pPr>
+      <w:r>
+        <w:rPr>
+          <w:lang w:val="en-US"/>
+        </w:rPr>
+        <w:t>****Average Number of Words in Neighborhood of Vertex 4 is 5.0</w:t>
+      </w:r>
+    </w:p>
+    <w:p>
+      <w:pPr>
+        <w:rPr>
+          <w:lang w:val="en-US"/>
+        </w:rPr>
+      </w:pPr>
+      <w:r>
+        <w:rPr>
+          <w:lang w:val="en-US"/>
+        </w:rPr>
+        <w:t>****Average Number of Words in Neighborhood of Vertex 134 is 7.3703704</w:t>
+      </w:r>
+    </w:p>
+    <w:p>
+      <w:pPr>
+        <w:rPr>
+          <w:lang w:val="en-US"/>
+        </w:rPr>
+      </w:pPr>
+      <w:r>
+        <w:rPr>
+          <w:lang w:val="en-US"/>
+        </w:rPr>
+        <w:t>****Average Number of Words in Neighborhood of Vertex 184 is 6.5</w:t>
+      </w:r>
+    </w:p>
+    <w:p>
+      <w:pPr>
+        <w:rPr>
+          <w:lang w:val="en-US"/>
+        </w:rPr>
+      </w:pPr>
+      <w:r>
+        <w:rPr>
+          <w:lang w:val="en-US"/>
+        </w:rPr>
+        <w:t>****Average Number of Words in Neighborhood of Vertex 54 is 6.0</w:t>
+      </w:r>
+    </w:p>
+    <w:p>
+      <w:pPr>
+        <w:rPr>
+          <w:lang w:val="en-US"/>
+        </w:rPr>
+      </w:pPr>
+      <w:r>
+        <w:rPr>
+          <w:lang w:val="en-US"/>
+        </w:rPr>
+        <w:t>****Average Number of Words in Neighborhood of Vertex 104 is 7.4</w:t>
+      </w:r>
+    </w:p>
+    <w:p>
+      <w:pPr>
+        <w:rPr>
+          <w:lang w:val="en-US"/>
+        </w:rPr>
+      </w:pPr>
+      <w:r>
+        <w:rPr>
+          <w:lang w:val="en-US"/>
+        </w:rPr>
+        <w:t>****Average Number of Words in Neighborhood of Vertex 24 is 5.8333335</w:t>
+      </w:r>
+    </w:p>
+    <w:p>
+      <w:pPr>
+        <w:rPr>
+          <w:lang w:val="en-US"/>
+        </w:rPr>
+      </w:pPr>
+      <w:r>
+        <w:rPr>
+          <w:lang w:val="en-US"/>
+        </w:rPr>
+        <w:t>****Average Number of Words in Neighborhood of Vertex 64 is 8.0</w:t>
+      </w:r>
+    </w:p>
+    <w:p>
+      <w:pPr>
+        <w:rPr>
+          <w:lang w:val="en-US"/>
+        </w:rPr>
+      </w:pPr>
+      <w:r>
+        <w:rPr>
+          <w:lang w:val="en-US"/>
+        </w:rPr>
+        <w:t>****Average Number of Words in Neighborhood of Vertex 194 is 7.3703704</w:t>
+      </w:r>
+    </w:p>
+    <w:p>
+      <w:pPr>
+        <w:rPr>
+          <w:lang w:val="en-US"/>
+        </w:rPr>
+      </w:pPr>
+      <w:r>
+        <w:rPr>
+          <w:lang w:val="en-US"/>
+        </w:rPr>
+        <w:t>****Average Number of Words in Neighborhood of Vertex 214 is 6.023256</w:t>
+      </w:r>
+    </w:p>
+    <w:p>
+      <w:pPr>
+        <w:rPr>
+          <w:lang w:val="en-US"/>
+        </w:rPr>
+      </w:pPr>
+      <w:r>
+        <w:rPr>
+          <w:lang w:val="en-US"/>
+        </w:rPr>
+        <w:t>****Average Number of Words in Neighborhood of Vertex 124 is 7.7</w:t>
+      </w:r>
+    </w:p>
+    <w:p>
+      <w:pPr>
+        <w:rPr>
+          <w:lang w:val="en-US"/>
+        </w:rPr>
+      </w:pPr>
+      <w:r>
+        <w:rPr>
+          <w:lang w:val="en-US"/>
+        </w:rPr>
+        <w:t>****Average Number of Words in Neighborhood of Vertex 154 is 5.7391305</w:t>
+      </w:r>
+    </w:p>
+    <w:p>
+      <w:pPr>
+        <w:rPr>
+          <w:lang w:val="en-US"/>
+        </w:rPr>
+      </w:pPr>
+      <w:r>
+        <w:rPr>
+          <w:lang w:val="en-US"/>
+        </w:rPr>
+        <w:t>****Average Number of Words in Neighborhood of Vertex 164 is 7.769231</w:t>
+      </w:r>
+    </w:p>
+    <w:p>
+      <w:pPr>
+        <w:rPr>
+          <w:lang w:val="en-US"/>
+        </w:rPr>
+      </w:pPr>
+      <w:r>
+        <w:rPr>
+          <w:lang w:val="en-US"/>
+        </w:rPr>
+        <w:t>****Average Number of Words in Neighborhood of Vertex 74 is 4.6666665</w:t>
+      </w:r>
+    </w:p>
+    <w:p>
+      <w:pPr>
+        <w:rPr>
+          <w:lang w:val="en-US"/>
+        </w:rPr>
+      </w:pPr>
+      <w:r>
+        <w:rPr>
+          <w:lang w:val="en-US"/>
+        </w:rPr>
+        <w:t>****Average Number of Words in Neighborhood of Vertex 204 is 6.5</w:t>
+      </w:r>
+    </w:p>
+    <w:p>
+      <w:pPr>
+        <w:rPr>
+          <w:lang w:val="en-US"/>
+        </w:rPr>
+      </w:pPr>
+      <w:r>
+        <w:rPr>
+          <w:lang w:val="en-US"/>
+        </w:rPr>
+        <w:t>****Average Number of Words in Neighborhood of Vertex 174 is 7.8</w:t>
+      </w:r>
+    </w:p>
+    <w:p>
+      <w:pPr>
+        <w:rPr>
+          <w:lang w:val="en-US"/>
+        </w:rPr>
+      </w:pPr>
+      <w:r>
+        <w:rPr>
+          <w:lang w:val="en-US"/>
+        </w:rPr>
+        <w:t>****Average Number of Words in Neighborhood of Vertex 44 is 5.5</w:t>
+      </w:r>
+    </w:p>
+    <w:p>
+      <w:pPr>
+        <w:rPr>
+          <w:lang w:val="en-US"/>
+        </w:rPr>
+      </w:pPr>
+      <w:r>
+        <w:rPr>
+          <w:lang w:val="en-US"/>
+        </w:rPr>
+        <w:t>****Average Number of Words in Neighborhood of Vertex 114 is 7.5555553</w:t>
+      </w:r>
+    </w:p>
+    <w:p>
+      <w:pPr>
+        <w:rPr>
+          <w:lang w:val="en-US"/>
+        </w:rPr>
+      </w:pPr>
+      <w:r>
+        <w:rPr>
+          <w:lang w:val="en-US"/>
+        </w:rPr>
+        <w:t>****Average Number of Words in Neighborhood of Vertex 144 is 5.0</w:t>
+      </w:r>
+    </w:p>
+    <w:p>
+      <w:pPr>
+        <w:rPr>
+          <w:lang w:val="en-US"/>
+        </w:rPr>
+      </w:pPr>
+      <w:r>
+        <w:rPr>
+          <w:lang w:val="en-US"/>
+        </w:rPr>
+        <w:t>****Average Number of Words in Neighborhood of Vertex 94 is 6.047619</w:t>
+      </w:r>
+    </w:p>
+    <w:p>
+      <w:pPr>
+        <w:rPr>
+          <w:lang w:val="en-US"/>
+        </w:rPr>
+      </w:pPr>
+      <w:r>
+        <w:rPr>
+          <w:lang w:val="en-US"/>
+        </w:rPr>
+        <w:t>****Average Number of Words in Neighborhood of Vertex 155 is 6.0</w:t>
+      </w:r>
+    </w:p>
+    <w:p>
+      <w:pPr>
+        <w:rPr>
+          <w:lang w:val="en-US"/>
+        </w:rPr>
+      </w:pPr>
+      <w:r>
+        <w:rPr>
+          <w:lang w:val="en-US"/>
+        </w:rPr>
+        <w:t>****Average Number of Words in Neighborhood of Vertex 115 is 6.1538463</w:t>
+      </w:r>
+    </w:p>
+    <w:p>
+      <w:pPr>
+        <w:rPr>
+          <w:lang w:val="en-US"/>
+        </w:rPr>
+      </w:pPr>
+      <w:r>
+        <w:rPr>
+          <w:lang w:val="en-US"/>
+        </w:rPr>
+        <w:t>****Average Number of Words in Neighborhood of Vertex 15 is 6.571429</w:t>
+      </w:r>
+    </w:p>
+    <w:p>
+      <w:pPr>
+        <w:rPr>
+          <w:lang w:val="en-US"/>
+        </w:rPr>
+      </w:pPr>
+      <w:r>
+        <w:rPr>
+          <w:lang w:val="en-US"/>
+        </w:rPr>
+        <w:t>****Average Number of Words in Neighborhood of Vertex 55 is 7.2</w:t>
+      </w:r>
+    </w:p>
+    <w:p>
+      <w:pPr>
+        <w:rPr>
+          <w:lang w:val="en-US"/>
+        </w:rPr>
+      </w:pPr>
+      <w:r>
+        <w:rPr>
+          <w:lang w:val="en-US"/>
+        </w:rPr>
+        <w:t>****Average Number of Words in Neighborhood of Vertex 25 is 5.625</w:t>
+      </w:r>
+    </w:p>
+    <w:p>
+      <w:pPr>
+        <w:rPr>
+          <w:lang w:val="en-US"/>
+        </w:rPr>
+      </w:pPr>
+      <w:r>
+        <w:rPr>
+          <w:lang w:val="en-US"/>
+        </w:rPr>
+        <w:t>****Average Number of Words in Neighborhood of Vertex 95 is 5.4</w:t>
+      </w:r>
+    </w:p>
+    <w:p>
+      <w:pPr>
+        <w:rPr>
+          <w:lang w:val="en-US"/>
+        </w:rPr>
+      </w:pPr>
+      <w:r>
+        <w:rPr>
+          <w:lang w:val="en-US"/>
+        </w:rPr>
+        <w:t>****Average Number of Words in Neighborhood of Vertex 125 is 6.5</w:t>
+      </w:r>
+    </w:p>
+    <w:p>
+      <w:pPr>
+        <w:rPr>
+          <w:lang w:val="en-US"/>
+        </w:rPr>
+      </w:pPr>
+      <w:r>
+        <w:rPr>
+          <w:lang w:val="en-US"/>
+        </w:rPr>
+        <w:t>****Average Number of Words in Neighborhood of Vertex 65 is 6.532258</w:t>
+      </w:r>
+    </w:p>
+    <w:p>
+      <w:pPr>
+        <w:rPr>
+          <w:lang w:val="en-US"/>
+        </w:rPr>
+      </w:pPr>
+      <w:r>
+        <w:rPr>
+          <w:lang w:val="en-US"/>
+        </w:rPr>
+        <w:t>****Average Number of Words in Neighborhood of Vertex 75 is 6.785714</w:t>
+      </w:r>
+    </w:p>
+    <w:p>
+      <w:pPr>
+        <w:rPr>
+          <w:lang w:val="en-US"/>
+        </w:rPr>
+      </w:pPr>
+      <w:r>
+        <w:rPr>
+          <w:lang w:val="en-US"/>
+        </w:rPr>
+        <w:t>****Average Number of Words in Neighborhood of Vertex 175 is 5.4</w:t>
+      </w:r>
+    </w:p>
+    <w:p>
+      <w:pPr>
+        <w:rPr>
+          <w:lang w:val="en-US"/>
+        </w:rPr>
+      </w:pPr>
+      <w:r>
+        <w:rPr>
+          <w:lang w:val="en-US"/>
+        </w:rPr>
+        <w:t>****Average Number of Words in Neighborhood of Vertex 185 is 5.0</w:t>
+      </w:r>
+    </w:p>
+    <w:p>
+      <w:pPr>
+        <w:rPr>
+          <w:lang w:val="en-US"/>
+        </w:rPr>
+      </w:pPr>
+      <w:r>
+        <w:rPr>
+          <w:lang w:val="en-US"/>
+        </w:rPr>
+        <w:t>****Average Number of Words in Neighborhood of Vertex 205 is 6.172414</w:t>
+      </w:r>
+    </w:p>
+    <w:p>
+      <w:pPr>
+        <w:rPr>
+          <w:lang w:val="en-US"/>
+        </w:rPr>
+      </w:pPr>
+      <w:r>
+        <w:rPr>
+          <w:lang w:val="en-US"/>
+        </w:rPr>
+        <w:t>****Average Number of Words in Neighborhood of Vertex 45 is 5.4545455</w:t>
+      </w:r>
+    </w:p>
+    <w:p>
+      <w:pPr>
+        <w:rPr>
+          <w:lang w:val="en-US"/>
+        </w:rPr>
+      </w:pPr>
+      <w:r>
+        <w:rPr>
+          <w:lang w:val="en-US"/>
+        </w:rPr>
+        <w:t>****Average Number of Words in Neighborhood of Vertex 195 is 5.5</w:t>
+      </w:r>
+    </w:p>
+    <w:p>
+      <w:pPr>
+        <w:rPr>
+          <w:lang w:val="en-US"/>
+        </w:rPr>
+      </w:pPr>
+      <w:r>
+        <w:rPr>
+          <w:lang w:val="en-US"/>
+        </w:rPr>
+        <w:t>****Average Number of Words in Neighborhood of Vertex 215 is 6.5</w:t>
+      </w:r>
+    </w:p>
+    <w:p>
+      <w:pPr>
+        <w:rPr>
+          <w:lang w:val="en-US"/>
+        </w:rPr>
+      </w:pPr>
+      <w:r>
+        <w:rPr>
+          <w:lang w:val="en-US"/>
+        </w:rPr>
+        <w:t>****Average Number of Words in Neighborhood of Vertex 135 is 6.4411764</w:t>
+      </w:r>
+    </w:p>
+    <w:p>
+      <w:pPr>
+        <w:rPr>
+          <w:lang w:val="en-US"/>
+        </w:rPr>
+      </w:pPr>
+      <w:r>
+        <w:rPr>
+          <w:lang w:val="en-US"/>
+        </w:rPr>
+        <w:t>****Average Number of Words in Neighborhood of Vertex 85 is 5.5555553</w:t>
+      </w:r>
+    </w:p>
+    <w:p>
+      <w:pPr>
+        <w:rPr>
+          <w:lang w:val="en-US"/>
+        </w:rPr>
+      </w:pPr>
+      <w:r>
+        <w:rPr>
+          <w:lang w:val="en-US"/>
+        </w:rPr>
+        <w:t>****Average Number of Words in Neighborhood of Vertex 165 is 6.6585364</w:t>
+      </w:r>
+    </w:p>
+    <w:p>
+      <w:pPr>
+        <w:rPr>
+          <w:lang w:val="en-US"/>
+        </w:rPr>
+      </w:pPr>
+      <w:r>
+        <w:rPr>
+          <w:lang w:val="en-US"/>
+        </w:rPr>
+        <w:t>****Average Number of Words in Neighborhood of Vertex 5 is 6.678571</w:t>
+      </w:r>
+    </w:p>
+    <w:p>
+      <w:pPr>
+        <w:rPr>
+          <w:lang w:val="en-US"/>
+        </w:rPr>
+      </w:pPr>
+      <w:r>
+        <w:rPr>
+          <w:lang w:val="en-US"/>
+        </w:rPr>
+        <w:t>****Average Number of Words in Neighborhood of Vertex 145 is 7.4</w:t>
+      </w:r>
+    </w:p>
+    <w:p>
+      <w:pPr>
+        <w:rPr>
+          <w:lang w:val="en-US"/>
+        </w:rPr>
+      </w:pPr>
+      <w:r>
+        <w:rPr>
+          <w:lang w:val="en-US"/>
+        </w:rPr>
+        <w:t>****Average Number of Words in Neighborhood of Vertex 96 is 5.818182</w:t>
+      </w:r>
+    </w:p>
+    <w:p>
+      <w:pPr>
+        <w:rPr>
+          <w:lang w:val="en-US"/>
+        </w:rPr>
+      </w:pPr>
+      <w:r>
+        <w:rPr>
+          <w:lang w:val="en-US"/>
+        </w:rPr>
+        <w:t>****Average Number of Words in Neighborhood of Vertex 56 is 5.714286</w:t>
+      </w:r>
+    </w:p>
+    <w:p>
+      <w:pPr>
+        <w:rPr>
+          <w:lang w:val="en-US"/>
+        </w:rPr>
+      </w:pPr>
+      <w:r>
+        <w:rPr>
+          <w:lang w:val="en-US"/>
+        </w:rPr>
+        <w:t>****Average Number of Words in Neighborhood of Vertex 76 is 8.0</w:t>
+      </w:r>
+    </w:p>
+    <w:p>
+      <w:pPr>
+        <w:rPr>
+          <w:lang w:val="en-US"/>
+        </w:rPr>
+      </w:pPr>
+      <w:r>
+        <w:rPr>
+          <w:lang w:val="en-US"/>
+        </w:rPr>
+        <w:t>****Average Number of Words in Neighborhood of Vertex 16 is 6.352941</w:t>
+      </w:r>
+    </w:p>
+    <w:p>
+      <w:pPr>
+        <w:rPr>
+          <w:lang w:val="en-US"/>
+        </w:rPr>
+      </w:pPr>
+      <w:r>
+        <w:rPr>
+          <w:lang w:val="en-US"/>
+        </w:rPr>
+        <w:t>****Average Number of Words in Neighborhood of Vertex 156 is 6.0238094</w:t>
+      </w:r>
+    </w:p>
+    <w:p>
+      <w:pPr>
+        <w:rPr>
+          <w:lang w:val="en-US"/>
+        </w:rPr>
+      </w:pPr>
+      <w:r>
+        <w:rPr>
+          <w:lang w:val="en-US"/>
+        </w:rPr>
+        <w:t>****Average Number of Words in Neighborhood of Vertex 216 is 7.8846154</w:t>
+      </w:r>
+    </w:p>
+    <w:p>
+      <w:pPr>
+        <w:rPr>
+          <w:lang w:val="en-US"/>
+        </w:rPr>
+      </w:pPr>
+      <w:r>
+        <w:rPr>
+          <w:lang w:val="en-US"/>
+        </w:rPr>
+        <w:t>****Average Number of Words in Neighborhood of Vertex 116 is 6.071429</w:t>
+      </w:r>
+    </w:p>
+    <w:p>
+      <w:pPr>
+        <w:rPr>
+          <w:lang w:val="en-US"/>
+        </w:rPr>
+      </w:pPr>
+      <w:r>
+        <w:rPr>
+          <w:lang w:val="en-US"/>
+        </w:rPr>
+        <w:t>****Average Number of Words in Neighborhood of Vertex 166 is 7.3703704</w:t>
+      </w:r>
+    </w:p>
+    <w:p>
+      <w:pPr>
+        <w:rPr>
+          <w:lang w:val="en-US"/>
+        </w:rPr>
+      </w:pPr>
+      <w:r>
+        <w:rPr>
+          <w:lang w:val="en-US"/>
+        </w:rPr>
+        <w:t>****Average Number of Words in Neighborhood of Vertex 46 is 3.0</w:t>
+      </w:r>
+    </w:p>
+    <w:p>
+      <w:pPr>
+        <w:rPr>
+          <w:lang w:val="en-US"/>
+        </w:rPr>
+      </w:pPr>
+      <w:r>
+        <w:rPr>
+          <w:lang w:val="en-US"/>
+        </w:rPr>
+        <w:t>****Average Number of Words in Neighborhood of Vertex 36 is 7.7</w:t>
+      </w:r>
+    </w:p>
+    <w:p>
+      <w:pPr>
+        <w:rPr>
+          <w:lang w:val="en-US"/>
+        </w:rPr>
+      </w:pPr>
+      <w:r>
+        <w:rPr>
+          <w:lang w:val="en-US"/>
+        </w:rPr>
+        <w:t>****Average Number of Words in Neighborhood of Vertex 146 is 5.964286</w:t>
+      </w:r>
+    </w:p>
+    <w:p>
+      <w:pPr>
+        <w:rPr>
+          <w:lang w:val="en-US"/>
+        </w:rPr>
+      </w:pPr>
+      <w:r>
+        <w:rPr>
+          <w:lang w:val="en-US"/>
+        </w:rPr>
+        <w:t>****Average Number of Words in Neighborhood of Vertex 126 is 6.0</w:t>
+      </w:r>
+    </w:p>
+    <w:p>
+      <w:pPr>
+        <w:rPr>
+          <w:lang w:val="en-US"/>
+        </w:rPr>
+      </w:pPr>
+      <w:r>
+        <w:rPr>
+          <w:lang w:val="en-US"/>
+        </w:rPr>
+        <w:t>****Average Number of Words in Neighborhood of Vertex 106 is 6.047619</w:t>
+      </w:r>
+    </w:p>
+    <w:p>
+      <w:pPr>
+        <w:rPr>
+          <w:lang w:val="en-US"/>
+        </w:rPr>
+      </w:pPr>
+      <w:r>
+        <w:rPr>
+          <w:lang w:val="en-US"/>
+        </w:rPr>
+        <w:t>****Average Number of Words in Neighborhood of Vertex 206 is 6.4791665</w:t>
+      </w:r>
+    </w:p>
+    <w:p>
+      <w:pPr>
+        <w:rPr>
+          <w:lang w:val="en-US"/>
+        </w:rPr>
+      </w:pPr>
+      <w:r>
+        <w:rPr>
+          <w:lang w:val="en-US"/>
+        </w:rPr>
+        <w:t>****Average Number of Words in Neighborhood of Vertex 226 is 6.75</w:t>
+      </w:r>
+    </w:p>
+    <w:p>
+      <w:pPr>
+        <w:rPr>
+          <w:lang w:val="en-US"/>
+        </w:rPr>
+      </w:pPr>
+      <w:r>
+        <w:rPr>
+          <w:lang w:val="en-US"/>
+        </w:rPr>
+        <w:t>****Average Number of Words in Neighborhood of Vertex 186 is 6.0384617</w:t>
+      </w:r>
+    </w:p>
+    <w:p>
+      <w:pPr>
+        <w:rPr>
+          <w:lang w:val="en-US"/>
+        </w:rPr>
+      </w:pPr>
+      <w:r>
+        <w:rPr>
+          <w:lang w:val="en-US"/>
+        </w:rPr>
+        <w:t>****Average Number of Words in Neighborhood of Vertex 6 is 7.6666665</w:t>
+      </w:r>
+    </w:p>
+    <w:p>
+      <w:pPr>
+        <w:rPr>
+          <w:lang w:val="en-US"/>
+        </w:rPr>
+      </w:pPr>
+      <w:r>
+        <w:rPr>
+          <w:lang w:val="en-US"/>
+        </w:rPr>
+        <w:t>****Average Number of Words in Neighborhood of Vertex 86 is 6.0666666</w:t>
+      </w:r>
+    </w:p>
+    <w:p>
+      <w:pPr>
+        <w:rPr>
+          <w:lang w:val="en-US"/>
+        </w:rPr>
+      </w:pPr>
+      <w:r>
+        <w:rPr>
+          <w:lang w:val="en-US"/>
+        </w:rPr>
+        <w:t>****Average Number of Words in Neighborhood of Vertex 136 is 6.3958335</w:t>
+      </w:r>
+    </w:p>
+    <w:p>
+      <w:pPr>
+        <w:rPr>
+          <w:lang w:val="en-US"/>
+        </w:rPr>
+      </w:pPr>
+      <w:r>
+        <w:rPr>
+          <w:lang w:val="en-US"/>
+        </w:rPr>
+        <w:t>****Average Number of Words in Neighborhood of Vertex 176 is 6.047619</w:t>
+      </w:r>
+    </w:p>
+    <w:p>
+      <w:pPr>
+        <w:rPr>
+          <w:lang w:val="en-US"/>
+        </w:rPr>
+      </w:pPr>
+      <w:r>
+        <w:rPr>
+          <w:lang w:val="en-US"/>
+        </w:rPr>
+        <w:t>****Average Number of Words in Neighborhood of Vertex 196 is 6.5</w:t>
+      </w:r>
+    </w:p>
+    <w:p>
+      <w:pPr>
+        <w:rPr>
+          <w:lang w:val="en-US"/>
+        </w:rPr>
+      </w:pPr>
+      <w:r>
+        <w:rPr>
+          <w:lang w:val="en-US"/>
+        </w:rPr>
+        <w:t>****Average Number of Words in Neighborhood of Vertex 177 is 6.5</w:t>
+      </w:r>
+    </w:p>
+    <w:p>
+      <w:pPr>
+        <w:rPr>
+          <w:lang w:val="en-US"/>
+        </w:rPr>
+      </w:pPr>
+      <w:r>
+        <w:rPr>
+          <w:lang w:val="en-US"/>
+        </w:rPr>
+        <w:t>****Average Number of Words in Neighborhood of Vertex 187 is 7.6666665</w:t>
+      </w:r>
+    </w:p>
+    <w:p>
+      <w:pPr>
+        <w:rPr>
+          <w:lang w:val="en-US"/>
+        </w:rPr>
+      </w:pPr>
+      <w:r>
+        <w:rPr>
+          <w:lang w:val="en-US"/>
+        </w:rPr>
+        <w:t>****Average Number of Words in Neighborhood of Vertex 137 is 6.0</w:t>
+      </w:r>
+    </w:p>
+    <w:p>
+      <w:pPr>
+        <w:rPr>
+          <w:lang w:val="en-US"/>
+        </w:rPr>
+      </w:pPr>
+      <w:r>
+        <w:rPr>
+          <w:lang w:val="en-US"/>
+        </w:rPr>
+        <w:t>****Average Number of Words in Neighborhood of Vertex 217 is 6.25</w:t>
+      </w:r>
+    </w:p>
+    <w:p>
+      <w:pPr>
+        <w:rPr>
+          <w:lang w:val="en-US"/>
+        </w:rPr>
+      </w:pPr>
+      <w:r>
+        <w:rPr>
+          <w:lang w:val="en-US"/>
+        </w:rPr>
+        <w:t>****Average Number of Words in Neighborhood of Vertex 77 is 7.0</w:t>
+      </w:r>
+    </w:p>
+    <w:p>
+      <w:pPr>
+        <w:rPr>
+          <w:lang w:val="en-US"/>
+        </w:rPr>
+      </w:pPr>
+      <w:r>
+        <w:rPr>
+          <w:lang w:val="en-US"/>
+        </w:rPr>
+        <w:t>****Average Number of Words in Neighborhood of Vertex 97 is 6.638889</w:t>
+      </w:r>
+    </w:p>
+    <w:p>
+      <w:pPr>
+        <w:rPr>
+          <w:lang w:val="en-US"/>
+        </w:rPr>
+      </w:pPr>
+      <w:r>
+        <w:rPr>
+          <w:lang w:val="en-US"/>
+        </w:rPr>
+        <w:t>****Average Number of Words in Neighborhood of Vertex 107 is 5.5</w:t>
+      </w:r>
+    </w:p>
+    <w:p>
+      <w:pPr>
+        <w:rPr>
+          <w:lang w:val="en-US"/>
+        </w:rPr>
+      </w:pPr>
+      <w:r>
+        <w:rPr>
+          <w:lang w:val="en-US"/>
+        </w:rPr>
+        <w:t>****Average Number of Words in Neighborhood of Vertex 207 is 7.6</w:t>
+      </w:r>
+    </w:p>
+    <w:p>
+      <w:pPr>
+        <w:rPr>
+          <w:lang w:val="en-US"/>
+        </w:rPr>
+      </w:pPr>
+      <w:r>
+        <w:rPr>
+          <w:lang w:val="en-US"/>
+        </w:rPr>
+        <w:t>****Average Number of Words in Neighborhood of Vertex 117 is 5.3333335</w:t>
+      </w:r>
+    </w:p>
+    <w:p>
+      <w:pPr>
+        <w:rPr>
+          <w:lang w:val="en-US"/>
+        </w:rPr>
+      </w:pPr>
+      <w:r>
+        <w:rPr>
+          <w:lang w:val="en-US"/>
+        </w:rPr>
+        <w:t>****Average Number of Words in Neighborhood of Vertex 157 is 6.6666665</w:t>
+      </w:r>
+    </w:p>
+    <w:p>
+      <w:pPr>
+        <w:rPr>
+          <w:lang w:val="en-US"/>
+        </w:rPr>
+      </w:pPr>
+      <w:r>
+        <w:rPr>
+          <w:lang w:val="en-US"/>
+        </w:rPr>
+        <w:t>****Average Number of Words in Neighborhood of Vertex 127 is 6.3714285</w:t>
+      </w:r>
+    </w:p>
+    <w:p>
+      <w:pPr>
+        <w:rPr>
+          <w:lang w:val="en-US"/>
+        </w:rPr>
+      </w:pPr>
+      <w:r>
+        <w:rPr>
+          <w:lang w:val="en-US"/>
+        </w:rPr>
+        <w:t>****Average Number of Words in Neighborhood of Vertex 27 is 6.0</w:t>
+      </w:r>
+    </w:p>
+    <w:p>
+      <w:pPr>
+        <w:rPr>
+          <w:lang w:val="en-US"/>
+        </w:rPr>
+      </w:pPr>
+      <w:r>
+        <w:rPr>
+          <w:lang w:val="en-US"/>
+        </w:rPr>
+        <w:t>****Average Number of Words in Neighborhood of Vertex 57 is 6.5</w:t>
+      </w:r>
+    </w:p>
+    <w:p>
+      <w:pPr>
+        <w:rPr>
+          <w:lang w:val="en-US"/>
+        </w:rPr>
+      </w:pPr>
+      <w:r>
+        <w:rPr>
+          <w:lang w:val="en-US"/>
+        </w:rPr>
+        <w:t>****Average Number of Words in Neighborhood of Vertex 37 is 7.71875</w:t>
+      </w:r>
+    </w:p>
+    <w:p>
+      <w:pPr>
+        <w:rPr>
+          <w:lang w:val="en-US"/>
+        </w:rPr>
+      </w:pPr>
+      <w:r>
+        <w:rPr>
+          <w:lang w:val="en-US"/>
+        </w:rPr>
+        <w:t>****Average Number of Words in Neighborhood of Vertex 17 is 7.756098</w:t>
+      </w:r>
+    </w:p>
+    <w:p>
+      <w:pPr>
+        <w:rPr>
+          <w:lang w:val="en-US"/>
+        </w:rPr>
+      </w:pPr>
+      <w:r>
+        <w:rPr>
+          <w:lang w:val="en-US"/>
+        </w:rPr>
+        <w:t>****Average Number of Words in Neighborhood of Vertex 87 is 6.4</w:t>
+      </w:r>
+    </w:p>
+    <w:p>
+      <w:pPr>
+        <w:rPr>
+          <w:lang w:val="en-US"/>
+        </w:rPr>
+      </w:pPr>
+      <w:r>
+        <w:rPr>
+          <w:lang w:val="en-US"/>
+        </w:rPr>
+        <w:t>****Average Number of Words in Neighborhood of Vertex 167 is 6.714286</w:t>
+      </w:r>
+    </w:p>
+    <w:p>
+      <w:pPr>
+        <w:rPr>
+          <w:lang w:val="en-US"/>
+        </w:rPr>
+      </w:pPr>
+      <w:r>
+        <w:rPr>
+          <w:lang w:val="en-US"/>
+        </w:rPr>
+        <w:t>****Average Number of Words in Neighborhood of Vertex 147 is 6.0</w:t>
+      </w:r>
+    </w:p>
+    <w:p>
+      <w:pPr>
+        <w:rPr>
+          <w:lang w:val="en-US"/>
+        </w:rPr>
+      </w:pPr>
+      <w:r>
+        <w:rPr>
+          <w:lang w:val="en-US"/>
+        </w:rPr>
+        <w:t>****Average Number of Words in Neighborhood of Vertex 158 is 5.7391305</w:t>
+      </w:r>
+    </w:p>
+    <w:p>
+      <w:pPr>
+        <w:rPr>
+          <w:lang w:val="en-US"/>
+        </w:rPr>
+      </w:pPr>
+      <w:r>
+        <w:rPr>
+          <w:lang w:val="en-US"/>
+        </w:rPr>
+        <w:t>****Average Number of Words in Neighborhood of Vertex 28 is 7.888889</w:t>
+      </w:r>
+    </w:p>
+    <w:p>
+      <w:pPr>
+        <w:rPr>
+          <w:lang w:val="en-US"/>
+        </w:rPr>
+      </w:pPr>
+      <w:r>
+        <w:rPr>
+          <w:lang w:val="en-US"/>
+        </w:rPr>
+        <w:t>****Average Number of Words in Neighborhood of Vertex 48 is 5.4</w:t>
+      </w:r>
+    </w:p>
+    <w:p>
+      <w:pPr>
+        <w:rPr>
+          <w:lang w:val="en-US"/>
+        </w:rPr>
+      </w:pPr>
+      <w:r>
+        <w:rPr>
+          <w:lang w:val="en-US"/>
+        </w:rPr>
+        <w:t>****Average Number of Words in Neighborhood of Vertex 98 is 5.142857</w:t>
+      </w:r>
+    </w:p>
+    <w:p>
+      <w:pPr>
+        <w:rPr>
+          <w:lang w:val="en-US"/>
+        </w:rPr>
+      </w:pPr>
+      <w:r>
+        <w:rPr>
+          <w:lang w:val="en-US"/>
+        </w:rPr>
+        <w:t>****Average Number of Words in Neighborhood of Vertex 128 is 6.1764708</w:t>
+      </w:r>
+    </w:p>
+    <w:p>
+      <w:pPr>
+        <w:rPr>
+          <w:lang w:val="en-US"/>
+        </w:rPr>
+      </w:pPr>
+      <w:r>
+        <w:rPr>
+          <w:lang w:val="en-US"/>
+        </w:rPr>
+        <w:t>****Average Number of Words in Neighborhood of Vertex 138 is 5.7391305</w:t>
+      </w:r>
+    </w:p>
+    <w:p>
+      <w:pPr>
+        <w:rPr>
+          <w:lang w:val="en-US"/>
+        </w:rPr>
+      </w:pPr>
+      <w:r>
+        <w:rPr>
+          <w:lang w:val="en-US"/>
+        </w:rPr>
+        <w:t>****Average Number of Words in Neighborhood of Vertex 208 is 6.634146</w:t>
+      </w:r>
+    </w:p>
+    <w:p>
+      <w:pPr>
+        <w:rPr>
+          <w:lang w:val="en-US"/>
+        </w:rPr>
+      </w:pPr>
+      <w:r>
+        <w:rPr>
+          <w:lang w:val="en-US"/>
+        </w:rPr>
+        <w:t>****Average Number of Words in Neighborhood of Vertex 188 is 6.1578946</w:t>
+      </w:r>
+    </w:p>
+    <w:p>
+      <w:pPr>
+        <w:rPr>
+          <w:lang w:val="en-US"/>
+        </w:rPr>
+      </w:pPr>
+      <w:r>
+        <w:rPr>
+          <w:lang w:val="en-US"/>
+        </w:rPr>
+        <w:t>****Average Number of Words in Neighborhood of Vertex 118 is 6.0454545</w:t>
+      </w:r>
+    </w:p>
+    <w:p>
+      <w:pPr>
+        <w:rPr>
+          <w:lang w:val="en-US"/>
+        </w:rPr>
+      </w:pPr>
+      <w:r>
+        <w:rPr>
+          <w:lang w:val="en-US"/>
+        </w:rPr>
+        <w:t>****Average Number of Words in Neighborhood of Vertex 8 is 6.071429</w:t>
+      </w:r>
+    </w:p>
+    <w:p>
+      <w:pPr>
+        <w:rPr>
+          <w:lang w:val="en-US"/>
+        </w:rPr>
+      </w:pPr>
+      <w:r>
+        <w:rPr>
+          <w:lang w:val="en-US"/>
+        </w:rPr>
+        <w:t>****Average Number of Words in Neighborhood of Vertex 18 is 7.8125</w:t>
+      </w:r>
+    </w:p>
+    <w:p>
+      <w:pPr>
+        <w:rPr>
+          <w:lang w:val="en-US"/>
+        </w:rPr>
+      </w:pPr>
+      <w:r>
+        <w:rPr>
+          <w:lang w:val="en-US"/>
+        </w:rPr>
+        <w:t>****Average Number of Words in Neighborhood of Vertex 38 is 7.2727275</w:t>
+      </w:r>
+    </w:p>
+    <w:p>
+      <w:pPr>
+        <w:rPr>
+          <w:lang w:val="en-US"/>
+        </w:rPr>
+      </w:pPr>
+      <w:r>
+        <w:rPr>
+          <w:lang w:val="en-US"/>
+        </w:rPr>
+        <w:t>****Average Number of Words in Neighborhood of Vertex 58 is 7.0</w:t>
+      </w:r>
+    </w:p>
+    <w:p>
+      <w:pPr>
+        <w:rPr>
+          <w:lang w:val="en-US"/>
+        </w:rPr>
+      </w:pPr>
+      <w:r>
+        <w:rPr>
+          <w:lang w:val="en-US"/>
+        </w:rPr>
+        <w:t>****Average Number of Words in Neighborhood of Vertex 198 is 5.638889</w:t>
+      </w:r>
+    </w:p>
+    <w:p>
+      <w:pPr>
+        <w:rPr>
+          <w:lang w:val="en-US"/>
+        </w:rPr>
+      </w:pPr>
+      <w:r>
+        <w:rPr>
+          <w:lang w:val="en-US"/>
+        </w:rPr>
+        <w:t>****Average Number of Words in Neighborhood of Vertex 88 is 6.047619</w:t>
+      </w:r>
+    </w:p>
+    <w:p>
+      <w:pPr>
+        <w:rPr>
+          <w:lang w:val="en-US"/>
+        </w:rPr>
+      </w:pPr>
+      <w:r>
+        <w:rPr>
+          <w:lang w:val="en-US"/>
+        </w:rPr>
+        <w:t>****Average Number of Words in Neighborhood of Vertex 218 is 5.55</w:t>
+      </w:r>
+    </w:p>
+    <w:p>
+      <w:pPr>
+        <w:rPr>
+          <w:lang w:val="en-US"/>
+        </w:rPr>
+      </w:pPr>
+      <w:r>
+        <w:rPr>
+          <w:lang w:val="en-US"/>
+        </w:rPr>
+        <w:t>****Average Number of Words in Neighborhood of Vertex 108 is 7.4347825</w:t>
+      </w:r>
+    </w:p>
+    <w:p>
+      <w:pPr>
+        <w:rPr>
+          <w:lang w:val="en-US"/>
+        </w:rPr>
+      </w:pPr>
+      <w:r>
+        <w:rPr>
+          <w:lang w:val="en-US"/>
+        </w:rPr>
+        <w:t>****Average Number of Words in Neighborhood of Vertex 178 is 7.888889</w:t>
+      </w:r>
+    </w:p>
+    <w:p>
+      <w:pPr>
+        <w:rPr>
+          <w:lang w:val="en-US"/>
+        </w:rPr>
+      </w:pPr>
+      <w:r>
+        <w:rPr>
+          <w:lang w:val="en-US"/>
+        </w:rPr>
+        <w:t>****Average Number of Words in Neighborhood of Vertex 148 is 7.6666665</w:t>
+      </w:r>
+    </w:p>
+    <w:p>
+      <w:pPr>
+        <w:rPr>
+          <w:lang w:val="en-US"/>
+        </w:rPr>
+      </w:pPr>
+      <w:r>
+        <w:rPr>
+          <w:lang w:val="en-US"/>
+        </w:rPr>
+        <w:t>****Average Number of Words in Neighborhood of Vertex 168 is 7.3333335</w:t>
+      </w:r>
+    </w:p>
+    <w:p>
+      <w:pPr>
+        <w:rPr>
+          <w:lang w:val="en-US"/>
+        </w:rPr>
+      </w:pPr>
+      <w:r>
+        <w:rPr>
+          <w:lang w:val="en-US"/>
+        </w:rPr>
+        <w:t>****Average Number of Words in Neighborhood of Vertex 159 is 6.111111</w:t>
+      </w:r>
+    </w:p>
+    <w:p>
+      <w:pPr>
+        <w:rPr>
+          <w:lang w:val="en-US"/>
+        </w:rPr>
+      </w:pPr>
+      <w:r>
+        <w:rPr>
+          <w:lang w:val="en-US"/>
+        </w:rPr>
+        <w:t>****Average Number of Words in Neighborhood of Vertex 39 is 10.5</w:t>
+      </w:r>
+    </w:p>
+    <w:p>
+      <w:pPr>
+        <w:rPr>
+          <w:lang w:val="en-US"/>
+        </w:rPr>
+      </w:pPr>
+      <w:r>
+        <w:rPr>
+          <w:lang w:val="en-US"/>
+        </w:rPr>
+        <w:t>****Average Number of Words in Neighborhood of Vertex 189 is 8.153846</w:t>
+      </w:r>
+    </w:p>
+    <w:p>
+      <w:pPr>
+        <w:rPr>
+          <w:lang w:val="en-US"/>
+        </w:rPr>
+      </w:pPr>
+      <w:r>
+        <w:rPr>
+          <w:lang w:val="en-US"/>
+        </w:rPr>
+        <w:t>****Average Number of Words in Neighborhood of Vertex 119 is 6.3958335</w:t>
+      </w:r>
+    </w:p>
+    <w:p>
+      <w:pPr>
+        <w:rPr>
+          <w:lang w:val="en-US"/>
+        </w:rPr>
+      </w:pPr>
+      <w:r>
+        <w:rPr>
+          <w:lang w:val="en-US"/>
+        </w:rPr>
+        <w:t>****Average Number of Words in Neighborhood of Vertex 139 is 6.6153846</w:t>
+      </w:r>
+    </w:p>
+    <w:p>
+      <w:pPr>
+        <w:rPr>
+          <w:lang w:val="en-US"/>
+        </w:rPr>
+      </w:pPr>
+      <w:r>
+        <w:rPr>
+          <w:lang w:val="en-US"/>
+        </w:rPr>
+        <w:t>****Average Number of Words in Neighborhood of Vertex 169 is 2.0</w:t>
+      </w:r>
+    </w:p>
+    <w:p>
+      <w:pPr>
+        <w:rPr>
+          <w:lang w:val="en-US"/>
+        </w:rPr>
+      </w:pPr>
+      <w:r>
+        <w:rPr>
+          <w:lang w:val="en-US"/>
+        </w:rPr>
+        <w:t>****Average Number of Words in Neighborhood of Vertex 29 is 5.638889</w:t>
+      </w:r>
+    </w:p>
+    <w:p>
+      <w:pPr>
+        <w:rPr>
+          <w:lang w:val="en-US"/>
+        </w:rPr>
+      </w:pPr>
+      <w:r>
+        <w:rPr>
+          <w:lang w:val="en-US"/>
+        </w:rPr>
+        <w:t>****Average Number of Words in Neighborhood of Vertex 79 is 7.02439</w:t>
+      </w:r>
+    </w:p>
+    <w:p>
+      <w:pPr>
+        <w:rPr>
+          <w:lang w:val="en-US"/>
+        </w:rPr>
+      </w:pPr>
+      <w:r>
+        <w:rPr>
+          <w:lang w:val="en-US"/>
+        </w:rPr>
+        <w:t>****Average Number of Words in Neighborhood of Vertex 59 is 3.0</w:t>
+      </w:r>
+    </w:p>
+    <w:p>
+      <w:pPr>
+        <w:rPr>
+          <w:lang w:val="en-US"/>
+        </w:rPr>
+      </w:pPr>
+      <w:r>
+        <w:rPr>
+          <w:lang w:val="en-US"/>
+        </w:rPr>
+        <w:t>****Average Number of Words in Neighborhood of Vertex 179 is 6.3333335</w:t>
+      </w:r>
+    </w:p>
+    <w:p>
+      <w:pPr>
+        <w:rPr>
+          <w:lang w:val="en-US"/>
+        </w:rPr>
+      </w:pPr>
+      <w:r>
+        <w:rPr>
+          <w:lang w:val="en-US"/>
+        </w:rPr>
+        <w:t>****Average Number of Words in Neighborhood of Vertex 149 is 6.0</w:t>
+      </w:r>
+    </w:p>
+    <w:p>
+      <w:pPr>
+        <w:rPr>
+          <w:lang w:val="en-US"/>
+        </w:rPr>
+      </w:pPr>
+      <w:r>
+        <w:rPr>
+          <w:lang w:val="en-US"/>
+        </w:rPr>
+        <w:t>****Average Number of Words in Neighborhood of Vertex 219 is 7.6666665</w:t>
+      </w:r>
+    </w:p>
+    <w:p>
+      <w:pPr>
+        <w:rPr>
+          <w:lang w:val="en-US"/>
+        </w:rPr>
+      </w:pPr>
+      <w:r>
+        <w:rPr>
+          <w:lang w:val="en-US"/>
+        </w:rPr>
+        <w:t>****Average Number of Words in Neighborhood of Vertex 89 is 6.6829267</w:t>
+      </w:r>
+    </w:p>
+    <w:p>
+      <w:pPr>
+        <w:rPr>
+          <w:lang w:val="en-US"/>
+        </w:rPr>
+      </w:pPr>
+      <w:r>
+        <w:rPr>
+          <w:lang w:val="en-US"/>
+        </w:rPr>
+        <w:t>****Average Number of Words in Neighborhood of Vertex 69 is 8.0</w:t>
+      </w:r>
+    </w:p>
+    <w:p>
+      <w:pPr>
+        <w:rPr>
+          <w:lang w:val="en-US"/>
+        </w:rPr>
+      </w:pPr>
+      <w:r>
+        <w:rPr>
+          <w:lang w:val="en-US"/>
+        </w:rPr>
+        <w:t>****Average Number of Words in Neighborhood of Vertex 49 is 6.0454545</w:t>
+      </w:r>
+    </w:p>
+    <w:p>
+      <w:pPr>
+        <w:rPr>
+          <w:lang w:val="en-US"/>
+        </w:rPr>
+      </w:pPr>
+      <w:r>
+        <w:rPr>
+          <w:lang w:val="en-US"/>
+        </w:rPr>
+        <w:t>****Average Number of Words in Neighborhood of Vertex 209 is 6.5</w:t>
+      </w:r>
+    </w:p>
+    <w:p>
+      <w:pPr>
+        <w:rPr>
+          <w:lang w:val="en-US"/>
+        </w:rPr>
+      </w:pPr>
+      <w:r>
+        <w:rPr>
+          <w:lang w:val="en-US"/>
+        </w:rPr>
+        <w:t>****Average Number of Words in Neighborhood of Vertex 109 is 6.0</w:t>
+      </w:r>
+    </w:p>
+    <w:p>
+      <w:pPr>
+        <w:rPr>
+          <w:lang w:val="en-US"/>
+        </w:rPr>
+      </w:pPr>
+      <w:r>
+        <w:rPr>
+          <w:lang w:val="en-US"/>
+        </w:rPr>
+        <w:t>****Average Number of Words in Neighborhood of Vertex 99 is 6.3958335</w:t>
+      </w:r>
+    </w:p>
+    <w:p>
+      <w:pPr>
+        <w:rPr>
+          <w:lang w:val="en-US"/>
+        </w:rPr>
+      </w:pPr>
+      <w:r>
+        <w:rPr>
+          <w:lang w:val="en-US"/>
+        </w:rPr>
+        <w:t>****Average Number of Words in Neighborhood of Vertex 129 is 8.2</w:t>
+      </w:r>
       <w:bookmarkStart w:id="0" w:name="_GoBack"/>
       <w:bookmarkEnd w:id="0"/>
     </w:p>
@@ -1902,6 +4788,31 @@
       <w:lang w:eastAsia="en-GB"/>
     </w:rPr>
   </w:style>
+  <w:style w:type="paragraph" w:styleId="NormalWeb">
+    <w:name w:val="Normal (Web)"/>
+    <w:basedOn w:val="Normal"/>
+    <w:uiPriority w:val="99"/>
+    <w:unhideWhenUsed/>
+    <w:rsid w:val="00177E68"/>
+    <w:pPr>
+      <w:spacing w:before="100" w:beforeAutospacing="1" w:after="100" w:afterAutospacing="1"/>
+    </w:pPr>
+    <w:rPr>
+      <w:lang w:val="en-US" w:eastAsia="en-US"/>
+    </w:rPr>
+  </w:style>
+  <w:style w:type="character" w:styleId="Hyperlink">
+    <w:name w:val="Hyperlink"/>
+    <w:basedOn w:val="DefaultParagraphFont"/>
+    <w:uiPriority w:val="99"/>
+    <w:semiHidden/>
+    <w:unhideWhenUsed/>
+    <w:rsid w:val="00177E68"/>
+    <w:rPr>
+      <w:color w:val="0000FF"/>
+      <w:u w:val="single"/>
+    </w:rPr>
+  </w:style>
 </w:styles>
 </file>
 

</xml_diff>